<commit_message>
added some function descriptions
</commit_message>
<xml_diff>
--- a/wet2dryp2.docx
+++ b/wet2dryp2.docx
@@ -44,92 +44,678 @@
         </w:rPr>
         <w:t xml:space="preserve">: זהו עץ דרגות אשר מכיל את המאגים מסודרים על פי הדרגה כאשר בכל צומת שמור מידע נוסף שהוא מצביע  למאגי הכי צעיר בתת העץ </w:t>
       </w:r>
+      <w:r>
+        <w:rPr>
+          <w:rFonts w:hint="cs"/>
+          <w:rtl/>
+        </w:rPr>
+        <w:t>,בעץ זה נמצאים רק המאגים אשר לא אחראים על אף איזור</w:t>
+      </w:r>
+    </w:p>
+    <w:p>
+      <w:pPr>
+        <w:rPr>
+          <w:rtl/>
+        </w:rPr>
+      </w:pPr>
+    </w:p>
+    <w:p>
+      <w:pPr>
+        <w:rPr>
+          <w:rtl/>
+        </w:rPr>
+      </w:pPr>
+      <w:r>
+        <w:rPr>
+          <w:rFonts w:hint="cs"/>
+        </w:rPr>
+        <w:t>AVLTREE</w:t>
+      </w:r>
+      <w:r>
+        <w:t>&lt;</w:t>
+      </w:r>
+      <w:proofErr w:type="spellStart"/>
+      <w:r>
+        <w:t>int</w:t>
+      </w:r>
+      <w:proofErr w:type="gramStart"/>
+      <w:r>
+        <w:t>,Magi</w:t>
+      </w:r>
+      <w:proofErr w:type="spellEnd"/>
+      <w:proofErr w:type="gramEnd"/>
+      <w:r>
+        <w:t>&gt;</w:t>
+      </w:r>
+      <w:proofErr w:type="spellStart"/>
+      <w:r>
+        <w:t>allMagiTree</w:t>
+      </w:r>
+      <w:proofErr w:type="spellEnd"/>
+      <w:r>
+        <w:rPr>
+          <w:rFonts w:hint="cs"/>
+          <w:rtl/>
+        </w:rPr>
+        <w:t xml:space="preserve"> : זהו עץ </w:t>
+      </w:r>
+      <w:r>
+        <w:rPr>
+          <w:rFonts w:hint="cs"/>
+        </w:rPr>
+        <w:t>AVL</w:t>
+      </w:r>
+      <w:r>
+        <w:rPr>
+          <w:rFonts w:hint="cs"/>
+          <w:rtl/>
+        </w:rPr>
+        <w:t xml:space="preserve"> אשר מכיל את כל המאגים שנמצאים במערכת (גם כאלו שאחראים על איזור ברגע זה וגם כאלו שאינם ) ,עץ זה מסודר לפי מספר הזהות של המאגים.</w:t>
+      </w:r>
+    </w:p>
+    <w:p>
+      <w:pPr>
+        <w:rPr>
+          <w:rtl/>
+        </w:rPr>
+      </w:pPr>
+    </w:p>
+    <w:p>
+      <w:pPr>
+        <w:rPr>
+          <w:rtl/>
+        </w:rPr>
+      </w:pPr>
+    </w:p>
+    <w:p>
+      <w:pPr>
+        <w:rPr>
+          <w:rtl/>
+        </w:rPr>
+      </w:pPr>
+    </w:p>
+    <w:p>
+      <w:pPr>
+        <w:rPr>
+          <w:rtl/>
+        </w:rPr>
+      </w:pPr>
+    </w:p>
+    <w:p>
+      <w:pPr>
+        <w:rPr>
+          <w:rtl/>
+        </w:rPr>
+      </w:pPr>
+    </w:p>
+    <w:p>
+      <w:pPr>
+        <w:rPr>
+          <w:rtl/>
+        </w:rPr>
+      </w:pPr>
+    </w:p>
+    <w:p>
+      <w:pPr>
+        <w:rPr>
+          <w:rFonts w:hint="cs"/>
+          <w:rtl/>
+        </w:rPr>
+      </w:pPr>
+    </w:p>
+    <w:p>
+      <w:pPr>
+        <w:rPr>
+          <w:rtl/>
+        </w:rPr>
+      </w:pPr>
+      <w:r>
+        <w:rPr>
+          <w:rFonts w:hint="cs"/>
+          <w:rtl/>
+        </w:rPr>
+        <w:t>סיבוכיות פונקציות :</w:t>
+      </w:r>
+    </w:p>
+    <w:p>
+      <w:pPr>
+        <w:rPr>
+          <w:rtl/>
+        </w:rPr>
+      </w:pPr>
+    </w:p>
+    <w:p>
+      <w:pPr>
+        <w:rPr>
+          <w:rFonts w:hint="cs"/>
+          <w:rtl/>
+        </w:rPr>
+      </w:pPr>
+      <w:proofErr w:type="gramStart"/>
+      <w:r>
+        <w:rPr>
+          <w:rFonts w:hint="cs"/>
+        </w:rPr>
+        <w:t>INIT</w:t>
+      </w:r>
+      <w:r>
+        <w:rPr>
+          <w:rFonts w:hint="cs"/>
+          <w:rtl/>
+        </w:rPr>
+        <w:t xml:space="preserve"> :</w:t>
+      </w:r>
+      <w:proofErr w:type="gramEnd"/>
+      <w:r>
+        <w:rPr>
+          <w:rFonts w:hint="cs"/>
+          <w:rtl/>
+        </w:rPr>
+        <w:t xml:space="preserve"> </w:t>
+      </w:r>
+      <w:r>
+        <w:rPr>
+          <w:rFonts w:hint="cs"/>
+          <w:rtl/>
+        </w:rPr>
+        <w:t xml:space="preserve"> באתחול המערכת למעשה רק מאותחלים ארבעת מבני הנתונים לכן אתחול של עץ דרגות ריק ב</w:t>
+      </w:r>
+      <w:r>
+        <w:rPr>
+          <w:rFonts w:hint="cs"/>
+        </w:rPr>
+        <w:t>O</w:t>
+      </w:r>
+      <w:r>
+        <w:rPr>
+          <w:lang w:val="en-GB"/>
+        </w:rPr>
+        <w:t>(1)</w:t>
+      </w:r>
+      <w:r>
+        <w:rPr>
+          <w:rFonts w:hint="cs"/>
+          <w:rtl/>
+          <w:lang w:val="en-GB"/>
+        </w:rPr>
+        <w:t xml:space="preserve"> אתחול של עץ </w:t>
+      </w:r>
+      <w:r>
+        <w:rPr>
+          <w:rFonts w:hint="cs"/>
+          <w:lang w:val="en-GB"/>
+        </w:rPr>
+        <w:t>AVL</w:t>
+      </w:r>
+      <w:r>
+        <w:rPr>
+          <w:rFonts w:hint="cs"/>
+          <w:rtl/>
+          <w:lang w:val="en-GB"/>
+        </w:rPr>
+        <w:t xml:space="preserve"> ריק כנ"ל  ב </w:t>
+      </w:r>
+      <w:r>
+        <w:rPr>
+          <w:rFonts w:hint="cs"/>
+          <w:lang w:val="en-GB"/>
+        </w:rPr>
+        <w:t>O</w:t>
+      </w:r>
+      <w:r>
+        <w:rPr>
+          <w:lang w:val="en-GB"/>
+        </w:rPr>
+        <w:t>(1)</w:t>
+      </w:r>
+      <w:r>
+        <w:rPr>
+          <w:rFonts w:hint="cs"/>
+          <w:rtl/>
+        </w:rPr>
+        <w:t xml:space="preserve"> </w:t>
+      </w:r>
+      <w:r>
+        <w:rPr>
+          <w:rFonts w:hint="cs"/>
+          <w:rtl/>
+          <w:lang w:val="en-GB"/>
+        </w:rPr>
+        <w:t xml:space="preserve">, אתחול של של </w:t>
+      </w:r>
+      <w:r>
+        <w:rPr>
+          <w:rFonts w:hint="cs"/>
+          <w:lang w:val="en-GB"/>
+        </w:rPr>
+        <w:t>UNIONFIND</w:t>
+      </w:r>
+      <w:r>
+        <w:rPr>
+          <w:rFonts w:hint="cs"/>
+          <w:rtl/>
+          <w:lang w:val="en-GB"/>
+        </w:rPr>
+        <w:t xml:space="preserve"> כמו שראינו בהרצאה ב</w:t>
+      </w:r>
+      <w:r>
+        <w:rPr>
+          <w:rFonts w:hint="cs"/>
+          <w:lang w:val="en-GB"/>
+        </w:rPr>
+        <w:t>O</w:t>
+      </w:r>
+      <w:r>
+        <w:t>(n)</w:t>
+      </w:r>
+      <w:r>
+        <w:rPr>
+          <w:rFonts w:hint="cs"/>
+          <w:rtl/>
+        </w:rPr>
+        <w:t xml:space="preserve"> ואתחול </w:t>
+      </w:r>
+      <w:r>
+        <w:rPr>
+          <w:rFonts w:hint="cs"/>
+          <w:rtl/>
+        </w:rPr>
+        <w:t xml:space="preserve">טבלת ערבול ב </w:t>
+      </w:r>
+      <w:r>
+        <w:rPr>
+          <w:rFonts w:hint="cs"/>
+        </w:rPr>
+        <w:t>O</w:t>
+      </w:r>
+      <w:r>
+        <w:rPr>
+          <w:lang w:val="en-GB"/>
+        </w:rPr>
+        <w:t>(1)</w:t>
+      </w:r>
+      <w:r>
+        <w:rPr>
+          <w:rFonts w:hint="cs"/>
+          <w:rtl/>
+          <w:lang w:val="en-GB"/>
+        </w:rPr>
+        <w:t xml:space="preserve">   לכן בסה"כ </w:t>
+      </w:r>
+      <w:r>
+        <w:rPr>
+          <w:rFonts w:hint="cs"/>
+          <w:lang w:val="en-GB"/>
+        </w:rPr>
+        <w:t>O</w:t>
+      </w:r>
+      <w:r>
+        <w:t>(n)</w:t>
+      </w:r>
+      <w:r>
+        <w:rPr>
+          <w:rFonts w:hint="cs"/>
+          <w:rtl/>
+        </w:rPr>
+        <w:t xml:space="preserve"> במקרה הגרוע.</w:t>
+      </w:r>
+    </w:p>
+    <w:p>
+      <w:pPr>
+        <w:rPr>
+          <w:rtl/>
+        </w:rPr>
+      </w:pPr>
+    </w:p>
+    <w:p>
+      <w:pPr>
+        <w:rPr>
+          <w:rFonts w:hint="cs"/>
+          <w:rtl/>
+        </w:rPr>
+      </w:pPr>
+      <w:proofErr w:type="spellStart"/>
+      <w:r>
+        <w:rPr>
+          <w:rFonts w:hint="cs"/>
+        </w:rPr>
+        <w:t>A</w:t>
+      </w:r>
+      <w:r>
+        <w:t>ddMagiZoologist</w:t>
+      </w:r>
+      <w:proofErr w:type="spellEnd"/>
+      <w:r>
+        <w:rPr>
+          <w:rFonts w:hint="cs"/>
+          <w:rtl/>
+        </w:rPr>
+        <w:t xml:space="preserve">: בהוספת מאגי למערכת ,המאגי מוכנס לעץ </w:t>
+      </w:r>
+      <w:proofErr w:type="spellStart"/>
+      <w:r>
+        <w:rPr>
+          <w:lang w:val="en-GB"/>
+        </w:rPr>
+        <w:t>allMagiTree</w:t>
+      </w:r>
+      <w:proofErr w:type="spellEnd"/>
+      <w:r>
+        <w:rPr>
+          <w:rFonts w:hint="cs"/>
+          <w:rtl/>
+          <w:lang w:val="en-GB"/>
+        </w:rPr>
+        <w:t xml:space="preserve">  ,כמו שלמדנו הכנסה לעץ </w:t>
+      </w:r>
+      <w:r>
+        <w:rPr>
+          <w:rFonts w:hint="cs"/>
+          <w:lang w:val="en-GB"/>
+        </w:rPr>
+        <w:t>AVL</w:t>
+      </w:r>
+      <w:r>
+        <w:rPr>
+          <w:rFonts w:hint="cs"/>
+          <w:rtl/>
+          <w:lang w:val="en-GB"/>
+        </w:rPr>
+        <w:t xml:space="preserve">  ב </w:t>
+      </w:r>
+      <w:r>
+        <w:rPr>
+          <w:rFonts w:hint="cs"/>
+          <w:lang w:val="en-GB"/>
+        </w:rPr>
+        <w:t>O</w:t>
+      </w:r>
+      <w:r>
+        <w:rPr>
+          <w:lang w:val="en-GB"/>
+        </w:rPr>
+        <w:t>(log(k))</w:t>
+      </w:r>
+      <w:r>
+        <w:rPr>
+          <w:rFonts w:hint="cs"/>
+          <w:rtl/>
+          <w:lang w:val="en-GB"/>
+        </w:rPr>
+        <w:t xml:space="preserve"> </w:t>
+      </w:r>
+      <w:r>
+        <w:rPr>
+          <w:rFonts w:hint="cs"/>
+          <w:rtl/>
+          <w:lang w:val="en-GB"/>
+        </w:rPr>
+        <w:t xml:space="preserve"> כמו כן המאגי מוכנס לעץ </w:t>
+      </w:r>
+      <w:proofErr w:type="spellStart"/>
+      <w:r>
+        <w:rPr>
+          <w:lang w:val="en-GB"/>
+        </w:rPr>
+        <w:t>availableMagiTree</w:t>
+      </w:r>
+      <w:proofErr w:type="spellEnd"/>
+      <w:r>
+        <w:rPr>
+          <w:rFonts w:hint="cs"/>
+          <w:rtl/>
+          <w:lang w:val="en-GB"/>
+        </w:rPr>
+        <w:t xml:space="preserve"> כנ"ל הכנסה לעץ ב</w:t>
+      </w:r>
+      <w:r>
+        <w:rPr>
+          <w:lang w:val="en-GB"/>
+        </w:rPr>
+        <w:t xml:space="preserve"> </w:t>
+      </w:r>
+      <w:r>
+        <w:rPr>
+          <w:rFonts w:hint="cs"/>
+          <w:lang w:val="en-GB"/>
+        </w:rPr>
+        <w:t>O</w:t>
+      </w:r>
+      <w:r>
+        <w:rPr>
+          <w:lang w:val="en-GB"/>
+        </w:rPr>
+        <w:t>(log(k))</w:t>
+      </w:r>
+      <w:r>
+        <w:rPr>
+          <w:rFonts w:hint="cs"/>
+          <w:rtl/>
+          <w:lang w:val="en-GB"/>
+        </w:rPr>
+        <w:t>(כמו שראינו תוך כדי ההכנסה לעץ אנחנו גם מעדכנים את המידע הנוסף השמור בכל</w:t>
+      </w:r>
+      <w:r>
+        <w:rPr>
+          <w:rFonts w:hint="cs"/>
+          <w:rtl/>
+          <w:lang w:val="en-GB"/>
+        </w:rPr>
+        <w:t xml:space="preserve"> צומת בלי לפגוע בסיבוכיות זו)</w:t>
+      </w:r>
       <w:bookmarkStart w:id="0" w:name="_GoBack"/>
       <w:bookmarkEnd w:id="0"/>
-    </w:p>
-    <w:p>
-      <w:pPr>
-        <w:rPr>
-          <w:rtl/>
-        </w:rPr>
-      </w:pPr>
-    </w:p>
-    <w:p>
-      <w:pPr>
-        <w:rPr>
-          <w:rtl/>
-        </w:rPr>
-      </w:pPr>
-    </w:p>
-    <w:p>
-      <w:pPr>
-        <w:rPr>
-          <w:rtl/>
-        </w:rPr>
-      </w:pPr>
-    </w:p>
-    <w:p>
-      <w:pPr>
-        <w:rPr>
-          <w:rtl/>
-        </w:rPr>
-      </w:pPr>
-    </w:p>
-    <w:p>
-      <w:pPr>
-        <w:rPr>
-          <w:rtl/>
-        </w:rPr>
-      </w:pPr>
-    </w:p>
-    <w:p>
-      <w:pPr>
-        <w:rPr>
-          <w:rtl/>
-        </w:rPr>
-      </w:pPr>
-    </w:p>
-    <w:p>
-      <w:pPr>
-        <w:rPr>
-          <w:rtl/>
-        </w:rPr>
-      </w:pPr>
-    </w:p>
-    <w:p>
-      <w:pPr>
-        <w:rPr>
-          <w:rtl/>
-        </w:rPr>
-      </w:pPr>
-      <w:r>
-        <w:rPr>
-          <w:rFonts w:hint="cs"/>
-          <w:rtl/>
-        </w:rPr>
-        <w:t>סיבוכיות פונקציות :</w:t>
-      </w:r>
-    </w:p>
-    <w:p>
-      <w:pPr>
-        <w:rPr>
-          <w:rtl/>
-        </w:rPr>
-      </w:pPr>
-    </w:p>
-    <w:p>
-      <w:r>
-        <w:rPr>
-          <w:rFonts w:hint="cs"/>
-        </w:rPr>
-        <w:t>INIT</w:t>
-      </w:r>
-      <w:r>
-        <w:rPr>
-          <w:rFonts w:hint="cs"/>
-          <w:rtl/>
-        </w:rPr>
-        <w:t xml:space="preserve"> : </w:t>
+      <w:r>
+        <w:rPr>
+          <w:rFonts w:hint="cs"/>
+          <w:rtl/>
+          <w:lang w:val="en-GB"/>
+        </w:rPr>
+        <w:t>,</w:t>
+      </w:r>
+      <w:r>
+        <w:rPr>
+          <w:rFonts w:hint="cs"/>
+          <w:rtl/>
+          <w:lang w:val="en-GB"/>
+        </w:rPr>
+        <w:t xml:space="preserve"> לכן בסה"</w:t>
+      </w:r>
+      <w:r>
+        <w:rPr>
+          <w:rFonts w:hint="cs"/>
+          <w:rtl/>
+        </w:rPr>
+        <w:t>כ קיבלנו שבמקרה גרוע עושים זאת ב</w:t>
+      </w:r>
+      <w:r>
+        <w:t>O(log(k))</w:t>
+      </w:r>
+      <w:r>
+        <w:rPr>
+          <w:rFonts w:hint="cs"/>
+          <w:rtl/>
+        </w:rPr>
+        <w:t xml:space="preserve"> לכן כמובן שגם עומדים </w:t>
+      </w:r>
+      <w:r>
+        <w:rPr>
+          <w:rFonts w:hint="cs"/>
+          <w:rtl/>
+        </w:rPr>
+        <w:t>ב</w:t>
+      </w:r>
+      <w:r>
+        <w:t>O(log(k))</w:t>
+      </w:r>
+      <w:r>
+        <w:rPr>
+          <w:rFonts w:hint="cs"/>
+          <w:rtl/>
+        </w:rPr>
+        <w:t xml:space="preserve"> משוערך בממוצע על הקלט</w:t>
+      </w:r>
+      <w:r>
+        <w:rPr>
+          <w:rFonts w:hint="cs"/>
+          <w:rtl/>
+        </w:rPr>
+        <w:t xml:space="preserve"> כמו שראינו בתרגול.</w:t>
+      </w:r>
+    </w:p>
+    <w:p>
+      <w:pPr>
+        <w:rPr>
+          <w:rtl/>
+        </w:rPr>
+      </w:pPr>
+    </w:p>
+    <w:p>
+      <w:pPr>
+        <w:rPr>
+          <w:rtl/>
+          <w:lang w:val="en-GB"/>
+        </w:rPr>
+      </w:pPr>
+      <w:proofErr w:type="spellStart"/>
+      <w:r>
+        <w:rPr>
+          <w:lang w:val="en-GB"/>
+        </w:rPr>
+        <w:t>RemoveMagiZoologist</w:t>
+      </w:r>
+      <w:proofErr w:type="spellEnd"/>
+      <w:r>
+        <w:rPr>
+          <w:rFonts w:hint="cs"/>
+          <w:rtl/>
+          <w:lang w:val="en-GB"/>
+        </w:rPr>
+        <w:t xml:space="preserve">:  בהסרה מהמערכת למעשה יש </w:t>
+      </w:r>
+      <w:r>
+        <w:rPr>
+          <w:rFonts w:hint="cs"/>
+          <w:rtl/>
+        </w:rPr>
+        <w:t>חיפוש והסרה מטבלת ערבול (עם מערכים דינאמיים ו</w:t>
+      </w:r>
+      <w:r>
+        <w:t xml:space="preserve">double </w:t>
+      </w:r>
+      <w:proofErr w:type="gramStart"/>
+      <w:r>
+        <w:t>hashing</w:t>
+      </w:r>
+      <w:r>
+        <w:rPr>
+          <w:rFonts w:hint="cs"/>
+          <w:rtl/>
+        </w:rPr>
+        <w:t xml:space="preserve"> )</w:t>
+      </w:r>
+      <w:proofErr w:type="gramEnd"/>
+      <w:r>
+        <w:rPr>
+          <w:rFonts w:hint="cs"/>
+          <w:rtl/>
+        </w:rPr>
+        <w:t xml:space="preserve"> </w:t>
+      </w:r>
+      <w:r>
+        <w:rPr>
+          <w:rFonts w:hint="cs"/>
+          <w:rtl/>
+          <w:lang w:val="en-GB"/>
+        </w:rPr>
+        <w:t>אשר כמו שראינו בהרצאות נעשה ב</w:t>
+      </w:r>
+      <w:r>
+        <w:rPr>
+          <w:lang w:val="en-GB"/>
+        </w:rPr>
+        <w:t>O(1)</w:t>
+      </w:r>
+      <w:r>
+        <w:rPr>
+          <w:rFonts w:hint="cs"/>
+          <w:rtl/>
+          <w:lang w:val="en-GB"/>
+        </w:rPr>
+        <w:t xml:space="preserve"> משוערך בממוצע על הקלט בנוסף יש הסרה משני עצים שכל אחד נעשה ב</w:t>
+      </w:r>
+      <w:r>
+        <w:rPr>
+          <w:lang w:val="en-GB"/>
+        </w:rPr>
+        <w:t>O(log(k))</w:t>
+      </w:r>
+      <w:r>
+        <w:rPr>
+          <w:rFonts w:hint="cs"/>
+          <w:rtl/>
+        </w:rPr>
+        <w:t xml:space="preserve"> לכן בסה"כ נקבל     </w:t>
+      </w:r>
+      <w:r>
+        <w:rPr>
+          <w:rFonts w:hint="cs"/>
+        </w:rPr>
+        <w:t>O</w:t>
+      </w:r>
+      <w:r>
+        <w:rPr>
+          <w:lang w:val="en-GB"/>
+        </w:rPr>
+        <w:t>(log(k))</w:t>
+      </w:r>
+      <w:r>
+        <w:rPr>
+          <w:rFonts w:hint="cs"/>
+          <w:rtl/>
+          <w:lang w:val="en-GB"/>
+        </w:rPr>
+        <w:t xml:space="preserve"> משוערך בממוצע על הקלט</w:t>
+      </w:r>
+    </w:p>
+    <w:p>
+      <w:pPr>
+        <w:rPr>
+          <w:rtl/>
+          <w:lang w:val="en-GB"/>
+        </w:rPr>
+      </w:pPr>
+    </w:p>
+    <w:p>
+      <w:pPr>
+        <w:rPr>
+          <w:rFonts w:hint="cs"/>
+          <w:rtl/>
+        </w:rPr>
+      </w:pPr>
+      <w:proofErr w:type="spellStart"/>
+      <w:proofErr w:type="gramStart"/>
+      <w:r>
+        <w:rPr>
+          <w:lang w:val="en-GB"/>
+        </w:rPr>
+        <w:t>RemoveBarrier</w:t>
+      </w:r>
+      <w:proofErr w:type="spellEnd"/>
+      <w:r>
+        <w:rPr>
+          <w:rFonts w:hint="cs"/>
+          <w:rtl/>
+        </w:rPr>
+        <w:t xml:space="preserve"> :</w:t>
+      </w:r>
+      <w:proofErr w:type="gramEnd"/>
+      <w:r>
+        <w:rPr>
+          <w:rFonts w:hint="cs"/>
+          <w:rtl/>
+        </w:rPr>
+        <w:t xml:space="preserve"> </w:t>
       </w:r>
     </w:p>
     <w:sectPr>

</xml_diff>

<commit_message>
changed to find by index
</commit_message>
<xml_diff>
--- a/wet2dryp2.docx
+++ b/wet2dryp2.docx
@@ -503,220 +503,379 @@
         </w:rPr>
         <w:t xml:space="preserve"> צומת בלי לפגוע בסיבוכיות זו)</w:t>
       </w:r>
+      <w:r>
+        <w:rPr>
+          <w:rFonts w:hint="cs"/>
+          <w:rtl/>
+          <w:lang w:val="en-GB"/>
+        </w:rPr>
+        <w:t>,</w:t>
+      </w:r>
+      <w:r>
+        <w:rPr>
+          <w:rFonts w:hint="cs"/>
+          <w:rtl/>
+          <w:lang w:val="en-GB"/>
+        </w:rPr>
+        <w:t xml:space="preserve"> לכן בסה"</w:t>
+      </w:r>
+      <w:r>
+        <w:rPr>
+          <w:rFonts w:hint="cs"/>
+          <w:rtl/>
+        </w:rPr>
+        <w:t>כ קיבלנו שבמקרה גרוע עושים זאת ב</w:t>
+      </w:r>
+      <w:r>
+        <w:t>O(log(k))</w:t>
+      </w:r>
+      <w:r>
+        <w:rPr>
+          <w:rFonts w:hint="cs"/>
+          <w:rtl/>
+        </w:rPr>
+        <w:t xml:space="preserve"> לכן כמובן שגם עומדים </w:t>
+      </w:r>
+      <w:r>
+        <w:rPr>
+          <w:rFonts w:hint="cs"/>
+          <w:rtl/>
+        </w:rPr>
+        <w:t>ב</w:t>
+      </w:r>
+      <w:r>
+        <w:t>O(log(k))</w:t>
+      </w:r>
+      <w:r>
+        <w:rPr>
+          <w:rFonts w:hint="cs"/>
+          <w:rtl/>
+        </w:rPr>
+        <w:t xml:space="preserve"> משוערך בממוצע על הקלט</w:t>
+      </w:r>
+      <w:r>
+        <w:rPr>
+          <w:rFonts w:hint="cs"/>
+          <w:rtl/>
+        </w:rPr>
+        <w:t xml:space="preserve"> כמו שראינו בתרגול.</w:t>
+      </w:r>
+    </w:p>
+    <w:p>
+      <w:pPr>
+        <w:rPr>
+          <w:rtl/>
+        </w:rPr>
+      </w:pPr>
+    </w:p>
+    <w:p>
+      <w:pPr>
+        <w:rPr>
+          <w:rtl/>
+          <w:lang w:val="en-GB"/>
+        </w:rPr>
+      </w:pPr>
+      <w:proofErr w:type="spellStart"/>
+      <w:r>
+        <w:rPr>
+          <w:lang w:val="en-GB"/>
+        </w:rPr>
+        <w:t>RemoveMagiZoologist</w:t>
+      </w:r>
+      <w:proofErr w:type="spellEnd"/>
+      <w:r>
+        <w:rPr>
+          <w:rFonts w:hint="cs"/>
+          <w:rtl/>
+          <w:lang w:val="en-GB"/>
+        </w:rPr>
+        <w:t xml:space="preserve">:  בהסרה מהמערכת למעשה יש </w:t>
+      </w:r>
+      <w:r>
+        <w:rPr>
+          <w:rFonts w:hint="cs"/>
+          <w:rtl/>
+        </w:rPr>
+        <w:t>חיפוש והסרה מטבלת ערבול (עם מערכים דינאמיים ו</w:t>
+      </w:r>
+      <w:r>
+        <w:t xml:space="preserve">double </w:t>
+      </w:r>
+      <w:proofErr w:type="gramStart"/>
+      <w:r>
+        <w:t>hashing</w:t>
+      </w:r>
+      <w:r>
+        <w:rPr>
+          <w:rFonts w:hint="cs"/>
+          <w:rtl/>
+        </w:rPr>
+        <w:t xml:space="preserve"> )</w:t>
+      </w:r>
+      <w:proofErr w:type="gramEnd"/>
+      <w:r>
+        <w:rPr>
+          <w:rFonts w:hint="cs"/>
+          <w:rtl/>
+        </w:rPr>
+        <w:t xml:space="preserve"> </w:t>
+      </w:r>
+      <w:r>
+        <w:rPr>
+          <w:rFonts w:hint="cs"/>
+          <w:rtl/>
+          <w:lang w:val="en-GB"/>
+        </w:rPr>
+        <w:t>אשר כמו שראינו בהרצאות נעשה ב</w:t>
+      </w:r>
+      <w:r>
+        <w:rPr>
+          <w:lang w:val="en-GB"/>
+        </w:rPr>
+        <w:t>O(1)</w:t>
+      </w:r>
+      <w:r>
+        <w:rPr>
+          <w:rFonts w:hint="cs"/>
+          <w:rtl/>
+          <w:lang w:val="en-GB"/>
+        </w:rPr>
+        <w:t xml:space="preserve"> משוערך בממוצע על הקלט בנוסף יש הסרה משני עצים שכל אחד נעשה ב</w:t>
+      </w:r>
+      <w:r>
+        <w:rPr>
+          <w:lang w:val="en-GB"/>
+        </w:rPr>
+        <w:t>O(log(k))</w:t>
+      </w:r>
+      <w:r>
+        <w:rPr>
+          <w:rFonts w:hint="cs"/>
+          <w:rtl/>
+        </w:rPr>
+        <w:t xml:space="preserve"> לכן בסה"כ נקבל     </w:t>
+      </w:r>
+      <w:r>
+        <w:rPr>
+          <w:rFonts w:hint="cs"/>
+        </w:rPr>
+        <w:t>O</w:t>
+      </w:r>
+      <w:r>
+        <w:rPr>
+          <w:lang w:val="en-GB"/>
+        </w:rPr>
+        <w:t>(log(k))</w:t>
+      </w:r>
+      <w:r>
+        <w:rPr>
+          <w:rFonts w:hint="cs"/>
+          <w:rtl/>
+          <w:lang w:val="en-GB"/>
+        </w:rPr>
+        <w:t xml:space="preserve"> משוערך בממוצע על הקלט</w:t>
+      </w:r>
+    </w:p>
+    <w:p>
+      <w:pPr>
+        <w:rPr>
+          <w:rtl/>
+          <w:lang w:val="en-GB"/>
+        </w:rPr>
+      </w:pPr>
+    </w:p>
+    <w:p>
+      <w:pPr>
+        <w:rPr>
+          <w:rtl/>
+          <w:lang w:val="en-GB"/>
+        </w:rPr>
+      </w:pPr>
+      <w:proofErr w:type="spellStart"/>
+      <w:proofErr w:type="gramStart"/>
+      <w:r>
+        <w:rPr>
+          <w:lang w:val="en-GB"/>
+        </w:rPr>
+        <w:t>RemoveBarrier</w:t>
+      </w:r>
+      <w:proofErr w:type="spellEnd"/>
+      <w:r>
+        <w:rPr>
+          <w:rFonts w:hint="cs"/>
+          <w:rtl/>
+        </w:rPr>
+        <w:t xml:space="preserve"> :</w:t>
+      </w:r>
+      <w:proofErr w:type="gramEnd"/>
+      <w:r>
+        <w:rPr>
+          <w:rFonts w:hint="cs"/>
+          <w:rtl/>
+        </w:rPr>
+        <w:t xml:space="preserve"> </w:t>
+      </w:r>
+      <w:r>
+        <w:rPr>
+          <w:rFonts w:hint="cs"/>
+          <w:rtl/>
+        </w:rPr>
+        <w:t xml:space="preserve">זוהי למעשה אך ורק פעולת </w:t>
+      </w:r>
+      <w:r>
+        <w:rPr>
+          <w:rFonts w:hint="cs"/>
+        </w:rPr>
+        <w:t>JOIN</w:t>
+      </w:r>
+      <w:r>
+        <w:rPr>
+          <w:rFonts w:hint="cs"/>
+          <w:rtl/>
+        </w:rPr>
+        <w:t xml:space="preserve"> של </w:t>
+      </w:r>
+      <w:proofErr w:type="spellStart"/>
+      <w:r>
+        <w:rPr>
+          <w:lang w:val="en-GB"/>
+        </w:rPr>
+        <w:t>unionfind</w:t>
+      </w:r>
+      <w:proofErr w:type="spellEnd"/>
+      <w:r>
+        <w:rPr>
+          <w:rFonts w:hint="cs"/>
+          <w:rtl/>
+          <w:lang w:val="en-GB"/>
+        </w:rPr>
+        <w:t xml:space="preserve"> עם כיווץ מסלולים ואיחוד לפי גודל לכן כפי שלמדנו זה נעשה ב</w:t>
+      </w:r>
+      <w:r>
+        <w:rPr>
+          <w:lang w:val="en-GB"/>
+        </w:rPr>
+        <w:t>O(log*(n))</w:t>
+      </w:r>
+      <w:r>
+        <w:rPr>
+          <w:rFonts w:hint="cs"/>
+          <w:rtl/>
+          <w:lang w:val="en-GB"/>
+        </w:rPr>
+        <w:t xml:space="preserve"> משוערך</w:t>
+      </w:r>
+    </w:p>
+    <w:p>
+      <w:pPr>
+        <w:rPr>
+          <w:rtl/>
+          <w:lang w:val="en-GB"/>
+        </w:rPr>
+      </w:pPr>
+    </w:p>
+    <w:p>
+      <w:pPr>
+        <w:rPr>
+          <w:rFonts w:hint="cs"/>
+          <w:rtl/>
+          <w:lang w:val="en-GB"/>
+        </w:rPr>
+      </w:pPr>
+      <w:proofErr w:type="spellStart"/>
+      <w:proofErr w:type="gramStart"/>
+      <w:r>
+        <w:rPr>
+          <w:lang w:val="en-GB"/>
+        </w:rPr>
+        <w:t>AssignMagizoologistToCreature</w:t>
+      </w:r>
+      <w:proofErr w:type="spellEnd"/>
+      <w:r>
+        <w:rPr>
+          <w:rFonts w:hint="cs"/>
+          <w:rtl/>
+        </w:rPr>
+        <w:t xml:space="preserve"> :</w:t>
+      </w:r>
+      <w:proofErr w:type="gramEnd"/>
+      <w:r>
+        <w:t xml:space="preserve"> </w:t>
+      </w:r>
+      <w:r>
+        <w:rPr>
+          <w:rFonts w:hint="cs"/>
+          <w:rtl/>
+        </w:rPr>
+        <w:t xml:space="preserve"> בפעולה זו ראשית אנו  מסתכלים ב</w:t>
+      </w:r>
+      <w:r>
+        <w:t>A</w:t>
+      </w:r>
+      <w:proofErr w:type="spellStart"/>
+      <w:r>
+        <w:rPr>
+          <w:lang w:val="en-GB"/>
+        </w:rPr>
+        <w:t>nimalZoneUF</w:t>
+      </w:r>
+      <w:proofErr w:type="spellEnd"/>
+      <w:r>
+        <w:rPr>
+          <w:rFonts w:hint="cs"/>
+          <w:rtl/>
+        </w:rPr>
+        <w:t xml:space="preserve"> ומחפשים את רמת הסיכון של האיזור מציאת האיזור היא למעשה פעולת </w:t>
+      </w:r>
+      <w:r>
+        <w:rPr>
+          <w:rFonts w:hint="cs"/>
+        </w:rPr>
+        <w:t>FIND</w:t>
+      </w:r>
+      <w:r>
+        <w:rPr>
+          <w:rFonts w:hint="cs"/>
+          <w:rtl/>
+        </w:rPr>
+        <w:t xml:space="preserve"> של </w:t>
+      </w:r>
+      <w:proofErr w:type="spellStart"/>
+      <w:r>
+        <w:t>unionfind</w:t>
+      </w:r>
+      <w:proofErr w:type="spellEnd"/>
+      <w:r>
+        <w:rPr>
+          <w:rFonts w:hint="cs"/>
+          <w:rtl/>
+        </w:rPr>
+        <w:t xml:space="preserve"> עם כיווץ מסלולים ואיחוד לפי גודל לכן נעשית </w:t>
+      </w:r>
+      <w:r>
+        <w:rPr>
+          <w:rFonts w:hint="cs"/>
+          <w:rtl/>
+          <w:lang w:val="en-GB"/>
+        </w:rPr>
+        <w:t>ב</w:t>
+      </w:r>
+      <w:r>
+        <w:rPr>
+          <w:lang w:val="en-GB"/>
+        </w:rPr>
+        <w:t>O(log*(n))</w:t>
+      </w:r>
+      <w:r>
+        <w:rPr>
+          <w:rFonts w:hint="cs"/>
+          <w:rtl/>
+          <w:lang w:val="en-GB"/>
+        </w:rPr>
+        <w:t xml:space="preserve"> </w:t>
+      </w:r>
       <w:bookmarkStart w:id="0" w:name="_GoBack"/>
       <w:bookmarkEnd w:id="0"/>
-      <w:r>
-        <w:rPr>
-          <w:rFonts w:hint="cs"/>
-          <w:rtl/>
-          <w:lang w:val="en-GB"/>
-        </w:rPr>
-        <w:t>,</w:t>
-      </w:r>
-      <w:r>
-        <w:rPr>
-          <w:rFonts w:hint="cs"/>
-          <w:rtl/>
-          <w:lang w:val="en-GB"/>
-        </w:rPr>
-        <w:t xml:space="preserve"> לכן בסה"</w:t>
-      </w:r>
-      <w:r>
-        <w:rPr>
-          <w:rFonts w:hint="cs"/>
-          <w:rtl/>
-        </w:rPr>
-        <w:t>כ קיבלנו שבמקרה גרוע עושים זאת ב</w:t>
-      </w:r>
-      <w:r>
-        <w:t>O(log(k))</w:t>
-      </w:r>
-      <w:r>
-        <w:rPr>
-          <w:rFonts w:hint="cs"/>
-          <w:rtl/>
-        </w:rPr>
-        <w:t xml:space="preserve"> לכן כמובן שגם עומדים </w:t>
-      </w:r>
-      <w:r>
-        <w:rPr>
-          <w:rFonts w:hint="cs"/>
-          <w:rtl/>
-        </w:rPr>
-        <w:t>ב</w:t>
-      </w:r>
-      <w:r>
-        <w:t>O(log(k))</w:t>
-      </w:r>
-      <w:r>
-        <w:rPr>
-          <w:rFonts w:hint="cs"/>
-          <w:rtl/>
-        </w:rPr>
-        <w:t xml:space="preserve"> משוערך בממוצע על הקלט</w:t>
-      </w:r>
-      <w:r>
-        <w:rPr>
-          <w:rFonts w:hint="cs"/>
-          <w:rtl/>
-        </w:rPr>
-        <w:t xml:space="preserve"> כמו שראינו בתרגול.</w:t>
-      </w:r>
-    </w:p>
-    <w:p>
-      <w:pPr>
-        <w:rPr>
-          <w:rtl/>
-        </w:rPr>
-      </w:pPr>
-    </w:p>
-    <w:p>
-      <w:pPr>
-        <w:rPr>
-          <w:rtl/>
-          <w:lang w:val="en-GB"/>
-        </w:rPr>
-      </w:pPr>
-      <w:proofErr w:type="spellStart"/>
-      <w:r>
-        <w:rPr>
-          <w:lang w:val="en-GB"/>
-        </w:rPr>
-        <w:t>RemoveMagiZoologist</w:t>
-      </w:r>
-      <w:proofErr w:type="spellEnd"/>
-      <w:r>
-        <w:rPr>
-          <w:rFonts w:hint="cs"/>
-          <w:rtl/>
-          <w:lang w:val="en-GB"/>
-        </w:rPr>
-        <w:t xml:space="preserve">:  בהסרה מהמערכת למעשה יש </w:t>
-      </w:r>
-      <w:r>
-        <w:rPr>
-          <w:rFonts w:hint="cs"/>
-          <w:rtl/>
-        </w:rPr>
-        <w:t>חיפוש והסרה מטבלת ערבול (עם מערכים דינאמיים ו</w:t>
-      </w:r>
-      <w:r>
-        <w:t xml:space="preserve">double </w:t>
-      </w:r>
-      <w:proofErr w:type="gramStart"/>
-      <w:r>
-        <w:t>hashing</w:t>
-      </w:r>
-      <w:r>
-        <w:rPr>
-          <w:rFonts w:hint="cs"/>
-          <w:rtl/>
-        </w:rPr>
-        <w:t xml:space="preserve"> )</w:t>
-      </w:r>
-      <w:proofErr w:type="gramEnd"/>
-      <w:r>
-        <w:rPr>
-          <w:rFonts w:hint="cs"/>
-          <w:rtl/>
-        </w:rPr>
-        <w:t xml:space="preserve"> </w:t>
-      </w:r>
-      <w:r>
-        <w:rPr>
-          <w:rFonts w:hint="cs"/>
-          <w:rtl/>
-          <w:lang w:val="en-GB"/>
-        </w:rPr>
-        <w:t>אשר כמו שראינו בהרצאות נעשה ב</w:t>
-      </w:r>
-      <w:r>
-        <w:rPr>
-          <w:lang w:val="en-GB"/>
-        </w:rPr>
-        <w:t>O(1)</w:t>
-      </w:r>
-      <w:r>
-        <w:rPr>
-          <w:rFonts w:hint="cs"/>
-          <w:rtl/>
-          <w:lang w:val="en-GB"/>
-        </w:rPr>
-        <w:t xml:space="preserve"> משוערך בממוצע על הקלט בנוסף יש הסרה משני עצים שכל אחד נעשה ב</w:t>
-      </w:r>
-      <w:r>
-        <w:rPr>
-          <w:lang w:val="en-GB"/>
-        </w:rPr>
-        <w:t>O(log(k))</w:t>
-      </w:r>
-      <w:r>
-        <w:rPr>
-          <w:rFonts w:hint="cs"/>
-          <w:rtl/>
-        </w:rPr>
-        <w:t xml:space="preserve"> לכן בסה"כ נקבל     </w:t>
-      </w:r>
-      <w:r>
-        <w:rPr>
-          <w:rFonts w:hint="cs"/>
-        </w:rPr>
-        <w:t>O</w:t>
-      </w:r>
-      <w:r>
-        <w:rPr>
-          <w:lang w:val="en-GB"/>
-        </w:rPr>
-        <w:t>(log(k))</w:t>
-      </w:r>
-      <w:r>
-        <w:rPr>
-          <w:rFonts w:hint="cs"/>
-          <w:rtl/>
-          <w:lang w:val="en-GB"/>
-        </w:rPr>
-        <w:t xml:space="preserve"> משוערך בממוצע על הקלט</w:t>
-      </w:r>
-    </w:p>
-    <w:p>
-      <w:pPr>
-        <w:rPr>
-          <w:rtl/>
-          <w:lang w:val="en-GB"/>
-        </w:rPr>
-      </w:pPr>
-    </w:p>
-    <w:p>
-      <w:pPr>
-        <w:rPr>
-          <w:rFonts w:hint="cs"/>
-          <w:rtl/>
-        </w:rPr>
-      </w:pPr>
-      <w:proofErr w:type="spellStart"/>
-      <w:proofErr w:type="gramStart"/>
-      <w:r>
-        <w:rPr>
-          <w:lang w:val="en-GB"/>
-        </w:rPr>
-        <w:t>RemoveBarrier</w:t>
-      </w:r>
-      <w:proofErr w:type="spellEnd"/>
-      <w:r>
-        <w:rPr>
-          <w:rFonts w:hint="cs"/>
-          <w:rtl/>
-        </w:rPr>
-        <w:t xml:space="preserve"> :</w:t>
-      </w:r>
-      <w:proofErr w:type="gramEnd"/>
-      <w:r>
-        <w:rPr>
-          <w:rFonts w:hint="cs"/>
-          <w:rtl/>
-        </w:rPr>
-        <w:t xml:space="preserve"> </w:t>
-      </w:r>
     </w:p>
     <w:sectPr>
       <w:pgSz w:w="11906" w:h="16838"/>

</xml_diff>

<commit_message>
added functions in word
</commit_message>
<xml_diff>
--- a/wet2dryp2.docx
+++ b/wet2dryp2.docx
@@ -5,7 +5,6 @@
     <w:p>
       <w:pPr>
         <w:rPr>
-          <w:rFonts w:hint="cs"/>
           <w:rtl/>
         </w:rPr>
       </w:pPr>
@@ -130,35 +129,35 @@
     <w:p>
       <w:pPr>
         <w:rPr>
-          <w:rtl/>
-        </w:rPr>
-      </w:pPr>
-    </w:p>
-    <w:p>
-      <w:pPr>
-        <w:rPr>
-          <w:rtl/>
-        </w:rPr>
-      </w:pPr>
-    </w:p>
-    <w:p>
-      <w:pPr>
-        <w:rPr>
-          <w:rtl/>
-        </w:rPr>
-      </w:pPr>
-    </w:p>
-    <w:p>
-      <w:pPr>
-        <w:rPr>
-          <w:rtl/>
-        </w:rPr>
-      </w:pPr>
-    </w:p>
-    <w:p>
-      <w:pPr>
-        <w:rPr>
-          <w:rFonts w:hint="cs"/>
+          <w:rFonts w:hint="cs"/>
+          <w:rtl/>
+        </w:rPr>
+      </w:pPr>
+    </w:p>
+    <w:p>
+      <w:pPr>
+        <w:rPr>
+          <w:rtl/>
+        </w:rPr>
+      </w:pPr>
+    </w:p>
+    <w:p>
+      <w:pPr>
+        <w:rPr>
+          <w:rtl/>
+        </w:rPr>
+      </w:pPr>
+    </w:p>
+    <w:p>
+      <w:pPr>
+        <w:rPr>
+          <w:rtl/>
+        </w:rPr>
+      </w:pPr>
+    </w:p>
+    <w:p>
+      <w:pPr>
+        <w:rPr>
           <w:rtl/>
         </w:rPr>
       </w:pPr>
@@ -187,7 +186,6 @@
     <w:p>
       <w:pPr>
         <w:rPr>
-          <w:rFonts w:hint="cs"/>
           <w:rtl/>
         </w:rPr>
       </w:pPr>
@@ -370,7 +368,6 @@
     <w:p>
       <w:pPr>
         <w:rPr>
-          <w:rFonts w:hint="cs"/>
           <w:rtl/>
         </w:rPr>
       </w:pPr>
@@ -534,14 +531,7 @@
           <w:rFonts w:hint="cs"/>
           <w:rtl/>
         </w:rPr>
-        <w:t xml:space="preserve"> לכן כמובן שגם עומדים </w:t>
-      </w:r>
-      <w:r>
-        <w:rPr>
-          <w:rFonts w:hint="cs"/>
-          <w:rtl/>
-        </w:rPr>
-        <w:t>ב</w:t>
+        <w:t xml:space="preserve"> לכן כמובן שגם עומדים ב</w:t>
       </w:r>
       <w:r>
         <w:t>O(log(k))</w:t>
@@ -589,30 +579,21 @@
           <w:rtl/>
           <w:lang w:val="en-GB"/>
         </w:rPr>
-        <w:t xml:space="preserve">:  בהסרה מהמערכת למעשה יש </w:t>
-      </w:r>
-      <w:r>
-        <w:rPr>
-          <w:rFonts w:hint="cs"/>
-          <w:rtl/>
-        </w:rPr>
-        <w:t>חיפוש והסרה מטבלת ערבול (עם מערכים דינאמיים ו</w:t>
-      </w:r>
-      <w:r>
-        <w:t xml:space="preserve">double </w:t>
-      </w:r>
-      <w:proofErr w:type="gramStart"/>
-      <w:r>
-        <w:t>hashing</w:t>
-      </w:r>
-      <w:r>
-        <w:rPr>
-          <w:rFonts w:hint="cs"/>
-          <w:rtl/>
-        </w:rPr>
-        <w:t xml:space="preserve"> )</w:t>
-      </w:r>
-      <w:proofErr w:type="gramEnd"/>
+        <w:t xml:space="preserve">:  בהסרה מהמערכת </w:t>
+      </w:r>
+      <w:r>
+        <w:rPr>
+          <w:rFonts w:hint="cs"/>
+          <w:rtl/>
+          <w:lang w:val="en-GB"/>
+        </w:rPr>
+        <w:t>יש קריאה ל</w:t>
+      </w:r>
+      <w:proofErr w:type="spellStart"/>
+      <w:r>
+        <w:t>releaseMagi</w:t>
+      </w:r>
+      <w:proofErr w:type="spellEnd"/>
       <w:r>
         <w:rPr>
           <w:rFonts w:hint="cs"/>
@@ -626,21 +607,15 @@
           <w:rtl/>
           <w:lang w:val="en-GB"/>
         </w:rPr>
-        <w:t>אשר כמו שראינו בהרצאות נעשה ב</w:t>
-      </w:r>
-      <w:r>
-        <w:rPr>
-          <w:lang w:val="en-GB"/>
-        </w:rPr>
-        <w:t>O(1)</w:t>
-      </w:r>
-      <w:r>
-        <w:rPr>
-          <w:rFonts w:hint="cs"/>
-          <w:rtl/>
-          <w:lang w:val="en-GB"/>
-        </w:rPr>
-        <w:t xml:space="preserve"> משוערך בממוצע על הקלט בנוסף יש הסרה משני עצים שכל אחד נעשה ב</w:t>
+        <w:t>אשר כמו ש</w:t>
+      </w:r>
+      <w:r>
+        <w:rPr>
+          <w:rFonts w:hint="cs"/>
+          <w:rtl/>
+          <w:lang w:val="en-GB"/>
+        </w:rPr>
+        <w:t>נראה למטה נעשה ב</w:t>
       </w:r>
       <w:r>
         <w:rPr>
@@ -652,6 +627,38 @@
         <w:rPr>
           <w:rFonts w:hint="cs"/>
           <w:rtl/>
+          <w:lang w:val="en-GB"/>
+        </w:rPr>
+        <w:t xml:space="preserve"> </w:t>
+      </w:r>
+      <w:r>
+        <w:t xml:space="preserve"> </w:t>
+      </w:r>
+      <w:r>
+        <w:rPr>
+          <w:rFonts w:hint="cs"/>
+          <w:rtl/>
+        </w:rPr>
+        <w:t xml:space="preserve">במקרה הגרוע </w:t>
+      </w:r>
+      <w:r>
+        <w:rPr>
+          <w:rFonts w:hint="cs"/>
+          <w:rtl/>
+          <w:lang w:val="en-GB"/>
+        </w:rPr>
+        <w:t>בנוסף יש הסרה משני עצים שכל אחד נעשה ב</w:t>
+      </w:r>
+      <w:r>
+        <w:rPr>
+          <w:lang w:val="en-GB"/>
+        </w:rPr>
+        <w:t>O(log(k))</w:t>
+      </w:r>
+      <w:r>
+        <w:rPr>
+          <w:rFonts w:hint="cs"/>
+          <w:rtl/>
         </w:rPr>
         <w:t xml:space="preserve"> לכן בסה"כ נקבל     </w:t>
       </w:r>
@@ -673,22 +680,58 @@
           <w:rtl/>
           <w:lang w:val="en-GB"/>
         </w:rPr>
-        <w:t xml:space="preserve"> משוערך בממוצע על הקלט</w:t>
-      </w:r>
-    </w:p>
-    <w:p>
-      <w:pPr>
-        <w:rPr>
-          <w:rtl/>
-          <w:lang w:val="en-GB"/>
-        </w:rPr>
-      </w:pPr>
-    </w:p>
-    <w:p>
-      <w:pPr>
-        <w:rPr>
-          <w:rtl/>
-          <w:lang w:val="en-GB"/>
+        <w:t xml:space="preserve"> במקרה הגרוע לכן כמו ב</w:t>
+      </w:r>
+      <w:r>
+        <w:rPr>
+          <w:rFonts w:hint="cs"/>
+          <w:rtl/>
+          <w:lang w:val="en-GB"/>
+        </w:rPr>
+        <w:t xml:space="preserve"> </w:t>
+      </w:r>
+      <w:proofErr w:type="spellStart"/>
+      <w:r>
+        <w:rPr>
+          <w:rFonts w:hint="cs"/>
+        </w:rPr>
+        <w:t>A</w:t>
+      </w:r>
+      <w:r>
+        <w:t>ddMagiZoologist</w:t>
+      </w:r>
+      <w:proofErr w:type="spellEnd"/>
+      <w:r>
+        <w:rPr>
+          <w:rFonts w:hint="cs"/>
+          <w:rtl/>
+          <w:lang w:val="en-GB"/>
+        </w:rPr>
+        <w:t xml:space="preserve"> </w:t>
+      </w:r>
+      <w:r>
+        <w:rPr>
+          <w:rFonts w:hint="cs"/>
+          <w:rtl/>
+        </w:rPr>
+        <w:t>כמובן שגם עומדים ב</w:t>
+      </w:r>
+      <w:r>
+        <w:t>O(log(k))</w:t>
+      </w:r>
+      <w:r>
+        <w:rPr>
+          <w:rFonts w:hint="cs"/>
+          <w:rtl/>
+        </w:rPr>
+        <w:t xml:space="preserve"> משוערך בממוצע על הקלט כמו שראינו בתרגול.</w:t>
+      </w:r>
+    </w:p>
+    <w:p>
+      <w:pPr>
+        <w:rPr>
+          <w:rFonts w:hint="cs"/>
+          <w:rtl/>
         </w:rPr>
       </w:pPr>
       <w:proofErr w:type="spellStart"/>
@@ -765,21 +808,45 @@
         </w:rPr>
         <w:t xml:space="preserve"> משוערך</w:t>
       </w:r>
-    </w:p>
-    <w:p>
-      <w:pPr>
-        <w:rPr>
-          <w:rtl/>
-          <w:lang w:val="en-GB"/>
-        </w:rPr>
-      </w:pPr>
-    </w:p>
-    <w:p>
-      <w:pPr>
-        <w:rPr>
-          <w:rFonts w:hint="cs"/>
-          <w:rtl/>
-          <w:lang w:val="en-GB"/>
+      <w:r>
+        <w:rPr>
+          <w:rFonts w:hint="cs"/>
+          <w:rtl/>
+          <w:lang w:val="en-GB"/>
+        </w:rPr>
+        <w:t xml:space="preserve">  כאשר בכל פעולה כזו נעדכן בשורש העץ ההפוך את מספר החיות שבאזור ואת סך כל רמות הסיכון שלהן ,(כמובן שעדכון זה נעשה ב</w:t>
+      </w:r>
+      <w:r>
+        <w:rPr>
+          <w:rFonts w:hint="cs"/>
+          <w:lang w:val="en-GB"/>
+        </w:rPr>
+        <w:t>O</w:t>
+      </w:r>
+      <w:r>
+        <w:t>(1)</w:t>
+      </w:r>
+      <w:r>
+        <w:rPr>
+          <w:rFonts w:hint="cs"/>
+          <w:rtl/>
+        </w:rPr>
+        <w:t xml:space="preserve"> ) במידע זה נשתמש לפעולות אחרות.</w:t>
+      </w:r>
+    </w:p>
+    <w:p>
+      <w:pPr>
+        <w:rPr>
+          <w:rtl/>
+          <w:lang w:val="en-GB"/>
+        </w:rPr>
+      </w:pPr>
+    </w:p>
+    <w:p>
+      <w:pPr>
+        <w:rPr>
+          <w:rFonts w:hint="cs"/>
+          <w:rtl/>
         </w:rPr>
       </w:pPr>
       <w:proofErr w:type="spellStart"/>
@@ -874,8 +941,111 @@
         </w:rPr>
         <w:t xml:space="preserve"> </w:t>
       </w:r>
+      <w:r>
+        <w:rPr>
+          <w:rFonts w:hint="cs"/>
+          <w:rtl/>
+          <w:lang w:val="en-GB"/>
+        </w:rPr>
+        <w:t xml:space="preserve">כאשר בכל פעולת </w:t>
+      </w:r>
+      <w:r>
+        <w:rPr>
+          <w:rFonts w:hint="cs"/>
+          <w:lang w:val="en-GB"/>
+        </w:rPr>
+        <w:t>UNION</w:t>
+      </w:r>
+      <w:r>
+        <w:rPr>
+          <w:rFonts w:hint="cs"/>
+          <w:rtl/>
+          <w:lang w:val="en-GB"/>
+        </w:rPr>
+        <w:t xml:space="preserve"> שמנו את המידע "רמת הסיכון של האיזור" בשורש העץ ההפוך לכן לאחר שמצאנו את האיזור הרלוונטי החזרת מידע זה נעשית ב</w:t>
+      </w:r>
+      <w:r>
+        <w:rPr>
+          <w:lang w:val="en-GB"/>
+        </w:rPr>
+        <w:t>O(1)</w:t>
+      </w:r>
+      <w:r>
+        <w:t xml:space="preserve"> </w:t>
+      </w:r>
+      <w:r>
+        <w:rPr>
+          <w:rFonts w:hint="cs"/>
+          <w:rtl/>
+        </w:rPr>
+        <w:t xml:space="preserve"> ,כאשר יש בידינו את מידע זה </w:t>
+      </w:r>
+      <w:r>
+        <w:rPr>
+          <w:rFonts w:hint="cs"/>
+          <w:rtl/>
+        </w:rPr>
+        <w:lastRenderedPageBreak/>
+        <w:t xml:space="preserve">נחפש בעזרתו את את האיבר המינימלי שעומד בקריטריון זו בעץ </w:t>
+      </w:r>
+      <w:proofErr w:type="spellStart"/>
+      <w:r>
+        <w:rPr>
+          <w:lang w:val="en-GB"/>
+        </w:rPr>
+        <w:t>availableMagiTree</w:t>
+      </w:r>
+      <w:proofErr w:type="spellEnd"/>
+      <w:r>
+        <w:rPr>
+          <w:rFonts w:hint="cs"/>
+          <w:rtl/>
+          <w:lang w:val="en-GB"/>
+        </w:rPr>
+        <w:t xml:space="preserve"> שכאמור מסודר לפי רמת כישוף ..לאחר שמצאנו את המינימלי </w:t>
+      </w:r>
+      <w:r>
+        <w:rPr>
+          <w:rFonts w:hint="cs"/>
+          <w:rtl/>
+          <w:lang w:val="en-GB"/>
+        </w:rPr>
+        <w:t>!!!!!!!!!!!!!להוסיף פה את האלגוריתם למציאת המינימלי העומד בקריטריון!!!!!!!!!!!!!!!!!!!!!!!!!!!!!!!!!!!!!!!!!!!!!!!!!!!!!!!!!!!!!!!!!!!!!!!!!!!!!!!!!!</w:t>
+      </w:r>
+      <w:r>
+        <w:rPr>
+          <w:rFonts w:hint="cs"/>
+          <w:rtl/>
+          <w:lang w:val="en-GB"/>
+        </w:rPr>
+        <w:t xml:space="preserve">  , אחרי שמצאנו את המינימאלי שעומד בקריטריון נכניס אותו ל</w:t>
+      </w:r>
+      <w:r>
+        <w:rPr>
+          <w:rFonts w:hint="cs"/>
+          <w:rtl/>
+        </w:rPr>
+        <w:t xml:space="preserve">טבלת הערבול  שזה נעשה ב ונכניס אותו </w:t>
+      </w:r>
       <w:bookmarkStart w:id="0" w:name="_GoBack"/>
       <w:bookmarkEnd w:id="0"/>
+    </w:p>
+    <w:p>
+      <w:pPr>
+        <w:rPr>
+          <w:rtl/>
+          <w:lang w:val="en-GB"/>
+        </w:rPr>
+      </w:pPr>
+    </w:p>
+    <w:p>
+      <w:pPr>
+        <w:rPr>
+          <w:rFonts w:hint="cs"/>
+          <w:rtl/>
+          <w:lang w:val="en-GB"/>
+        </w:rPr>
+      </w:pPr>
     </w:p>
     <w:sectPr>
       <w:pgSz w:w="11906" w:h="16838"/>

</xml_diff>

<commit_message>
changed hash insert point
</commit_message>
<xml_diff>
--- a/wet2dryp2.docx
+++ b/wet2dryp2.docx
@@ -129,7 +129,6 @@
     <w:p>
       <w:pPr>
         <w:rPr>
-          <w:rFonts w:hint="cs"/>
           <w:rtl/>
         </w:rPr>
       </w:pPr>
@@ -514,14 +513,84 @@
           <w:rtl/>
           <w:lang w:val="en-GB"/>
         </w:rPr>
-        <w:t xml:space="preserve"> לכן בסה"</w:t>
-      </w:r>
-      <w:r>
-        <w:rPr>
-          <w:rFonts w:hint="cs"/>
-          <w:rtl/>
-        </w:rPr>
-        <w:t>כ קיבלנו שבמקרה גרוע עושים זאת ב</w:t>
+        <w:t xml:space="preserve"> </w:t>
+      </w:r>
+      <w:r>
+        <w:rPr>
+          <w:rFonts w:hint="cs"/>
+          <w:rtl/>
+          <w:lang w:val="en-GB"/>
+        </w:rPr>
+        <w:t>בנוסף המאגי מוכנס לטבלת ערבול (עם מערכים דינאמיים ו</w:t>
+      </w:r>
+      <w:r>
+        <w:t>double hashing</w:t>
+      </w:r>
+      <w:r>
+        <w:rPr>
+          <w:rFonts w:hint="cs"/>
+          <w:rtl/>
+        </w:rPr>
+        <w:t xml:space="preserve"> ) כמו שלמדנו זה נעשה ב</w:t>
+      </w:r>
+      <w:r>
+        <w:rPr>
+          <w:rFonts w:hint="cs"/>
+        </w:rPr>
+        <w:t>O</w:t>
+      </w:r>
+      <w:r>
+        <w:rPr>
+          <w:lang w:val="en-GB"/>
+        </w:rPr>
+        <w:t xml:space="preserve">(1) </w:t>
+      </w:r>
+      <w:r>
+        <w:t xml:space="preserve"> </w:t>
+      </w:r>
+      <w:r>
+        <w:rPr>
+          <w:rFonts w:hint="cs"/>
+          <w:rtl/>
+        </w:rPr>
+        <w:t xml:space="preserve"> משוערך בממוצע על הקלט</w:t>
+      </w:r>
+      <w:r>
+        <w:rPr>
+          <w:rFonts w:hint="cs"/>
+          <w:rtl/>
+          <w:lang w:val="en-GB"/>
+        </w:rPr>
+        <w:t xml:space="preserve"> </w:t>
+      </w:r>
+      <w:r>
+        <w:rPr>
+          <w:rFonts w:hint="cs"/>
+          <w:rtl/>
+          <w:lang w:val="en-GB"/>
+        </w:rPr>
+        <w:t>לכן בסה"</w:t>
+      </w:r>
+      <w:r>
+        <w:rPr>
+          <w:rFonts w:hint="cs"/>
+          <w:rtl/>
+        </w:rPr>
+        <w:t xml:space="preserve">כ קיבלנו </w:t>
+      </w:r>
+      <w:r>
+        <w:rPr>
+          <w:rFonts w:hint="cs"/>
+          <w:rtl/>
+        </w:rPr>
+        <w:t xml:space="preserve"> שעושים את זה </w:t>
+      </w:r>
+      <w:r>
+        <w:rPr>
+          <w:rFonts w:hint="cs"/>
+          <w:rtl/>
+        </w:rPr>
+        <w:t>ב</w:t>
       </w:r>
       <w:r>
         <w:t>O(log(k))</w:t>
@@ -531,9 +600,134 @@
           <w:rFonts w:hint="cs"/>
           <w:rtl/>
         </w:rPr>
-        <w:t xml:space="preserve"> לכן כמובן שגם עומדים ב</w:t>
-      </w:r>
-      <w:r>
+        <w:t xml:space="preserve"> משוערך בממוצע על הקלט</w:t>
+      </w:r>
+      <w:r>
+        <w:rPr>
+          <w:rFonts w:hint="cs"/>
+          <w:rtl/>
+        </w:rPr>
+        <w:t xml:space="preserve"> כמו שראינו בתרגול.</w:t>
+      </w:r>
+    </w:p>
+    <w:p>
+      <w:pPr>
+        <w:rPr>
+          <w:rtl/>
+        </w:rPr>
+      </w:pPr>
+    </w:p>
+    <w:p>
+      <w:pPr>
+        <w:rPr>
+          <w:rtl/>
+          <w:lang w:val="en-GB"/>
+        </w:rPr>
+      </w:pPr>
+      <w:proofErr w:type="spellStart"/>
+      <w:r>
+        <w:rPr>
+          <w:lang w:val="en-GB"/>
+        </w:rPr>
+        <w:t>RemoveMagiZoologist</w:t>
+      </w:r>
+      <w:proofErr w:type="spellEnd"/>
+      <w:r>
+        <w:rPr>
+          <w:rFonts w:hint="cs"/>
+          <w:rtl/>
+          <w:lang w:val="en-GB"/>
+        </w:rPr>
+        <w:t xml:space="preserve">:  בהסרה מהמערכת </w:t>
+      </w:r>
+      <w:r>
+        <w:rPr>
+          <w:rFonts w:hint="cs"/>
+          <w:rtl/>
+          <w:lang w:val="en-GB"/>
+        </w:rPr>
+        <w:t>יש קריאה ל</w:t>
+      </w:r>
+      <w:proofErr w:type="spellStart"/>
+      <w:r>
+        <w:t>releaseMagi</w:t>
+      </w:r>
+      <w:proofErr w:type="spellEnd"/>
+      <w:r>
+        <w:rPr>
+          <w:rFonts w:hint="cs"/>
+          <w:rtl/>
+        </w:rPr>
+        <w:t xml:space="preserve"> </w:t>
+      </w:r>
+      <w:r>
+        <w:rPr>
+          <w:rFonts w:hint="cs"/>
+          <w:rtl/>
+          <w:lang w:val="en-GB"/>
+        </w:rPr>
+        <w:t>אשר כמו ש</w:t>
+      </w:r>
+      <w:r>
+        <w:rPr>
+          <w:rFonts w:hint="cs"/>
+          <w:rtl/>
+          <w:lang w:val="en-GB"/>
+        </w:rPr>
+        <w:t xml:space="preserve">נראה למטה נעשה </w:t>
+      </w:r>
+      <w:proofErr w:type="gramStart"/>
+      <w:r>
+        <w:rPr>
+          <w:rFonts w:hint="cs"/>
+          <w:rtl/>
+          <w:lang w:val="en-GB"/>
+        </w:rPr>
+        <w:t>ב</w:t>
+      </w:r>
+      <w:r>
+        <w:rPr>
+          <w:lang w:val="en-GB"/>
+        </w:rPr>
+        <w:t>O(</w:t>
+      </w:r>
+      <w:proofErr w:type="gramEnd"/>
+      <w:r>
+        <w:rPr>
+          <w:lang w:val="en-GB"/>
+        </w:rPr>
+        <w:t>log(k))</w:t>
+      </w:r>
+      <w:r>
+        <w:rPr>
+          <w:rFonts w:hint="cs"/>
+          <w:rtl/>
+          <w:lang w:val="en-GB"/>
+        </w:rPr>
+        <w:t xml:space="preserve"> </w:t>
+      </w:r>
+      <w:r>
+        <w:t xml:space="preserve"> </w:t>
+      </w:r>
+      <w:r>
+        <w:rPr>
+          <w:rFonts w:hint="cs"/>
+          <w:rtl/>
+        </w:rPr>
+        <w:t xml:space="preserve">במקרה הגרוע </w:t>
+      </w:r>
+      <w:r>
+        <w:rPr>
+          <w:rFonts w:hint="cs"/>
+          <w:rtl/>
+          <w:lang w:val="en-GB"/>
+        </w:rPr>
+        <w:t>בנוסף יש הסרה משני עצים שכל אחד נעשה ב</w:t>
+      </w:r>
+      <w:r>
+        <w:rPr>
+          <w:lang w:val="en-GB"/>
+        </w:rPr>
         <w:t>O(log(k))</w:t>
       </w:r>
       <w:r>
@@ -541,36 +735,33 @@
           <w:rFonts w:hint="cs"/>
           <w:rtl/>
         </w:rPr>
-        <w:t xml:space="preserve"> משוערך בממוצע על הקלט</w:t>
-      </w:r>
-      <w:r>
-        <w:rPr>
-          <w:rFonts w:hint="cs"/>
-          <w:rtl/>
-        </w:rPr>
-        <w:t xml:space="preserve"> כמו שראינו בתרגול.</w:t>
-      </w:r>
-    </w:p>
-    <w:p>
-      <w:pPr>
-        <w:rPr>
-          <w:rtl/>
-        </w:rPr>
-      </w:pPr>
-    </w:p>
-    <w:p>
-      <w:pPr>
-        <w:rPr>
-          <w:rtl/>
-          <w:lang w:val="en-GB"/>
-        </w:rPr>
-      </w:pPr>
+        <w:t xml:space="preserve"> לכן בסה"כ נקבל     </w:t>
+      </w:r>
+      <w:r>
+        <w:rPr>
+          <w:rFonts w:hint="cs"/>
+          <w:rtl/>
+          <w:lang w:val="en-GB"/>
+        </w:rPr>
+        <w:t>כמו ב</w:t>
+      </w:r>
+      <w:r>
+        <w:rPr>
+          <w:rFonts w:hint="cs"/>
+          <w:rtl/>
+          <w:lang w:val="en-GB"/>
+        </w:rPr>
+        <w:t xml:space="preserve"> </w:t>
+      </w:r>
       <w:proofErr w:type="spellStart"/>
       <w:r>
         <w:rPr>
-          <w:lang w:val="en-GB"/>
-        </w:rPr>
-        <w:t>RemoveMagiZoologist</w:t>
+          <w:rFonts w:hint="cs"/>
+        </w:rPr>
+        <w:t>A</w:t>
+      </w:r>
+      <w:r>
+        <w:t>ddMagiZoologist</w:t>
       </w:r>
       <w:proofErr w:type="spellEnd"/>
       <w:r>
@@ -579,150 +770,31 @@
           <w:rtl/>
           <w:lang w:val="en-GB"/>
         </w:rPr>
-        <w:t xml:space="preserve">:  בהסרה מהמערכת </w:t>
-      </w:r>
-      <w:r>
-        <w:rPr>
-          <w:rFonts w:hint="cs"/>
-          <w:rtl/>
-          <w:lang w:val="en-GB"/>
-        </w:rPr>
-        <w:t>יש קריאה ל</w:t>
-      </w:r>
-      <w:proofErr w:type="spellStart"/>
-      <w:r>
-        <w:t>releaseMagi</w:t>
-      </w:r>
-      <w:proofErr w:type="spellEnd"/>
-      <w:r>
-        <w:rPr>
-          <w:rFonts w:hint="cs"/>
-          <w:rtl/>
-        </w:rPr>
         <w:t xml:space="preserve"> </w:t>
       </w:r>
       <w:r>
         <w:rPr>
           <w:rFonts w:hint="cs"/>
           <w:rtl/>
-          <w:lang w:val="en-GB"/>
-        </w:rPr>
-        <w:t>אשר כמו ש</w:t>
-      </w:r>
-      <w:r>
-        <w:rPr>
-          <w:rFonts w:hint="cs"/>
-          <w:rtl/>
-          <w:lang w:val="en-GB"/>
-        </w:rPr>
-        <w:t>נראה למטה נעשה ב</w:t>
-      </w:r>
-      <w:r>
-        <w:rPr>
-          <w:lang w:val="en-GB"/>
-        </w:rPr>
+        </w:rPr>
+        <w:t>ש</w:t>
+      </w:r>
+      <w:bookmarkStart w:id="0" w:name="_GoBack"/>
+      <w:bookmarkEnd w:id="0"/>
+      <w:r>
+        <w:rPr>
+          <w:rFonts w:hint="cs"/>
+          <w:rtl/>
+        </w:rPr>
+        <w:t>עומדים ב</w:t>
+      </w:r>
+      <w:r>
         <w:t>O(log(k))</w:t>
       </w:r>
       <w:r>
         <w:rPr>
           <w:rFonts w:hint="cs"/>
           <w:rtl/>
-          <w:lang w:val="en-GB"/>
-        </w:rPr>
-        <w:t xml:space="preserve"> </w:t>
-      </w:r>
-      <w:r>
-        <w:t xml:space="preserve"> </w:t>
-      </w:r>
-      <w:r>
-        <w:rPr>
-          <w:rFonts w:hint="cs"/>
-          <w:rtl/>
-        </w:rPr>
-        <w:t xml:space="preserve">במקרה הגרוע </w:t>
-      </w:r>
-      <w:r>
-        <w:rPr>
-          <w:rFonts w:hint="cs"/>
-          <w:rtl/>
-          <w:lang w:val="en-GB"/>
-        </w:rPr>
-        <w:t>בנוסף יש הסרה משני עצים שכל אחד נעשה ב</w:t>
-      </w:r>
-      <w:r>
-        <w:rPr>
-          <w:lang w:val="en-GB"/>
-        </w:rPr>
-        <w:t>O(log(k))</w:t>
-      </w:r>
-      <w:r>
-        <w:rPr>
-          <w:rFonts w:hint="cs"/>
-          <w:rtl/>
-        </w:rPr>
-        <w:t xml:space="preserve"> לכן בסה"כ נקבל     </w:t>
-      </w:r>
-      <w:r>
-        <w:rPr>
-          <w:rFonts w:hint="cs"/>
-        </w:rPr>
-        <w:t>O</w:t>
-      </w:r>
-      <w:r>
-        <w:rPr>
-          <w:lang w:val="en-GB"/>
-        </w:rPr>
-        <w:t>(log(k))</w:t>
-      </w:r>
-      <w:r>
-        <w:rPr>
-          <w:rFonts w:hint="cs"/>
-          <w:rtl/>
-          <w:lang w:val="en-GB"/>
-        </w:rPr>
-        <w:t xml:space="preserve"> במקרה הגרוע לכן כמו ב</w:t>
-      </w:r>
-      <w:r>
-        <w:rPr>
-          <w:rFonts w:hint="cs"/>
-          <w:rtl/>
-          <w:lang w:val="en-GB"/>
-        </w:rPr>
-        <w:t xml:space="preserve"> </w:t>
-      </w:r>
-      <w:proofErr w:type="spellStart"/>
-      <w:r>
-        <w:rPr>
-          <w:rFonts w:hint="cs"/>
-        </w:rPr>
-        <w:t>A</w:t>
-      </w:r>
-      <w:r>
-        <w:t>ddMagiZoologist</w:t>
-      </w:r>
-      <w:proofErr w:type="spellEnd"/>
-      <w:r>
-        <w:rPr>
-          <w:rFonts w:hint="cs"/>
-          <w:rtl/>
-          <w:lang w:val="en-GB"/>
-        </w:rPr>
-        <w:t xml:space="preserve"> </w:t>
-      </w:r>
-      <w:r>
-        <w:rPr>
-          <w:rFonts w:hint="cs"/>
-          <w:rtl/>
-        </w:rPr>
-        <w:t>כמובן שגם עומדים ב</w:t>
-      </w:r>
-      <w:r>
-        <w:t>O(log(k))</w:t>
-      </w:r>
-      <w:r>
-        <w:rPr>
-          <w:rFonts w:hint="cs"/>
-          <w:rtl/>
         </w:rPr>
         <w:t xml:space="preserve"> משוערך בממוצע על הקלט כמו שראינו בתרגול.</w:t>
       </w:r>
@@ -730,7 +802,6 @@
     <w:p>
       <w:pPr>
         <w:rPr>
-          <w:rFonts w:hint="cs"/>
           <w:rtl/>
         </w:rPr>
       </w:pPr>
@@ -850,7 +921,6 @@
         </w:rPr>
       </w:pPr>
       <w:proofErr w:type="spellStart"/>
-      <w:proofErr w:type="gramStart"/>
       <w:r>
         <w:rPr>
           <w:lang w:val="en-GB"/>
@@ -865,7 +935,6 @@
         </w:rPr>
         <w:t xml:space="preserve"> :</w:t>
       </w:r>
-      <w:proofErr w:type="gramEnd"/>
       <w:r>
         <w:t xml:space="preserve"> </w:t>
       </w:r>
@@ -1002,23 +1071,39 @@
           <w:rtl/>
           <w:lang w:val="en-GB"/>
         </w:rPr>
-        <w:t xml:space="preserve"> שכאמור מסודר לפי רמת כישוף ..לאחר שמצאנו את המינימלי </w:t>
-      </w:r>
-      <w:r>
-        <w:rPr>
-          <w:rFonts w:hint="cs"/>
-          <w:rtl/>
-          <w:lang w:val="en-GB"/>
-        </w:rPr>
-        <w:t>!!!!!!!!!!!!!להוסיף פה את האלגוריתם למציאת המינימלי העומד בקריטריון!!!!!!!!!!!!!!!!!!!!!!!!!!!!!!!!!!!!!!!!!!!!!!!!!!!!!!!!!!!!!!!!!!!!!!!!!!!!!!!!!!</w:t>
-      </w:r>
-      <w:r>
-        <w:rPr>
-          <w:rFonts w:hint="cs"/>
-          <w:rtl/>
-          <w:lang w:val="en-GB"/>
-        </w:rPr>
-        <w:t xml:space="preserve">  , אחרי שמצאנו את המינימאלי שעומד בקריטריון נכניס אותו ל</w:t>
+        <w:t xml:space="preserve"> שכאמור מסודר לפי רמת כישוף (תיאור אלגוריתם זה נמצא בתיאור העץ </w:t>
+      </w:r>
+      <w:proofErr w:type="spellStart"/>
+      <w:r>
+        <w:rPr>
+          <w:lang w:val="en-GB"/>
+        </w:rPr>
+        <w:t>availableMagiTree</w:t>
+      </w:r>
+      <w:proofErr w:type="spellEnd"/>
+      <w:r>
+        <w:rPr>
+          <w:rFonts w:hint="cs"/>
+          <w:rtl/>
+          <w:lang w:val="en-GB"/>
+        </w:rPr>
+        <w:t xml:space="preserve"> )</w:t>
+      </w:r>
+      <w:r>
+        <w:rPr>
+          <w:rFonts w:hint="cs"/>
+          <w:rtl/>
+          <w:lang w:val="en-GB"/>
+        </w:rPr>
+        <w:t xml:space="preserve">לאחר שמצאנו את המינימלי </w:t>
+      </w:r>
+      <w:r>
+        <w:rPr>
+          <w:rFonts w:hint="cs"/>
+          <w:rtl/>
+          <w:lang w:val="en-GB"/>
+        </w:rPr>
+        <w:t>שעומד בקריטריון נכניס אותו ל</w:t>
       </w:r>
       <w:r>
         <w:rPr>
@@ -1027,21 +1112,18 @@
         </w:rPr>
         <w:t xml:space="preserve">טבלת הערבול  שזה נעשה ב ונכניס אותו </w:t>
       </w:r>
-      <w:bookmarkStart w:id="0" w:name="_GoBack"/>
-      <w:bookmarkEnd w:id="0"/>
-    </w:p>
-    <w:p>
-      <w:pPr>
-        <w:rPr>
-          <w:rtl/>
-          <w:lang w:val="en-GB"/>
-        </w:rPr>
-      </w:pPr>
-    </w:p>
-    <w:p>
-      <w:pPr>
-        <w:rPr>
-          <w:rFonts w:hint="cs"/>
+    </w:p>
+    <w:p>
+      <w:pPr>
+        <w:rPr>
+          <w:rtl/>
+          <w:lang w:val="en-GB"/>
+        </w:rPr>
+      </w:pPr>
+    </w:p>
+    <w:p>
+      <w:pPr>
+        <w:rPr>
           <w:rtl/>
           <w:lang w:val="en-GB"/>
         </w:rPr>

</xml_diff>